<commit_message>
Initial work on I2C interface for controlling the ZuluIDE.
</commit_message>
<xml_diff>
--- a/docs/UIDesign/ZuluIDEUIDesign.docx
+++ b/docs/UIDesign/ZuluIDEUIDesign.docx
@@ -98,7 +98,7 @@
           <v:shape id="_x0000_i1025" type="#_x0000_t75" style="width:382.75pt;height:227.5pt" o:ole="">
             <v:imagedata r:id="rId7" o:title=""/>
           </v:shape>
-          <o:OLEObject Type="Embed" ProgID="Visio.Drawing.15" ShapeID="_x0000_i1025" DrawAspect="Content" ObjectID="_1776255465" r:id="rId8"/>
+          <o:OLEObject Type="Embed" ProgID="Visio.Drawing.15" ShapeID="_x0000_i1025" DrawAspect="Content" ObjectID="_1776285212" r:id="rId8"/>
         </w:object>
       </w:r>
     </w:p>
@@ -743,7 +743,7 @@
           <v:shape id="_x0000_i1035" type="#_x0000_t75" style="width:419.25pt;height:399.25pt" o:ole="">
             <v:imagedata r:id="rId9" o:title=""/>
           </v:shape>
-          <o:OLEObject Type="Embed" ProgID="Visio.Drawing.15" ShapeID="_x0000_i1035" DrawAspect="Content" ObjectID="_1776255466" r:id="rId10"/>
+          <o:OLEObject Type="Embed" ProgID="Visio.Drawing.15" ShapeID="_x0000_i1035" DrawAspect="Content" ObjectID="_1776285213" r:id="rId10"/>
         </w:object>
       </w:r>
     </w:p>
@@ -782,42 +782,499 @@
       </w:pPr>
       <w:r>
         <w:lastRenderedPageBreak/>
-        <w:t>Removing an SD Card</w:t>
-      </w:r>
+        <w:t>Pressing the Eject Button</w:t>
+      </w:r>
+    </w:p>
+    <w:p>
+      <w:r>
+        <w:t xml:space="preserve">The eject button is a little more complex than setting the initial image in that the </w:t>
+      </w:r>
+      <w:proofErr w:type="spellStart"/>
+      <w:r>
+        <w:t>EjectController</w:t>
+      </w:r>
+      <w:proofErr w:type="spellEnd"/>
+      <w:r>
+        <w:t xml:space="preserve">, a sub-controller to the </w:t>
+      </w:r>
+      <w:proofErr w:type="spellStart"/>
+      <w:r>
+        <w:t>DisplayController</w:t>
+      </w:r>
+      <w:proofErr w:type="spellEnd"/>
+      <w:r>
+        <w:t xml:space="preserve"> is used once the UI changes to the Eject state. </w:t>
+      </w:r>
+      <w:r>
+        <w:fldChar w:fldCharType="begin"/>
+      </w:r>
+      <w:r>
+        <w:instrText xml:space="preserve"> REF _Ref165670886 \h </w:instrText>
+      </w:r>
+      <w:r>
+        <w:fldChar w:fldCharType="separate"/>
+      </w:r>
+      <w:r>
+        <w:t xml:space="preserve">Figure </w:t>
+      </w:r>
+      <w:r>
+        <w:rPr>
+          <w:noProof/>
+        </w:rPr>
+        <w:t>3</w:t>
+      </w:r>
+      <w:r>
+        <w:fldChar w:fldCharType="end"/>
+      </w:r>
+      <w:r>
+        <w:t xml:space="preserve"> provide a visual representation of how the components interact when the user pressed the eject button.</w:t>
+      </w:r>
+    </w:p>
+    <w:p>
+      <w:r>
+        <w:t xml:space="preserve">The input state is polled from the second core. When the polling logic detects the </w:t>
+      </w:r>
+      <w:proofErr w:type="spellStart"/>
+      <w:r>
+        <w:t>the</w:t>
+      </w:r>
+      <w:proofErr w:type="spellEnd"/>
+      <w:r>
+        <w:t xml:space="preserve"> eject button is pressed, the </w:t>
+      </w:r>
+      <w:proofErr w:type="spellStart"/>
+      <w:r>
+        <w:t>RotaryControl</w:t>
+      </w:r>
+      <w:proofErr w:type="spellEnd"/>
+      <w:r>
+        <w:t xml:space="preserve"> class notifies the UI via the </w:t>
+      </w:r>
+      <w:proofErr w:type="spellStart"/>
+      <w:r>
+        <w:t>ControlInterface</w:t>
+      </w:r>
+      <w:proofErr w:type="spellEnd"/>
+      <w:r>
+        <w:t xml:space="preserve"> class. Assuming the system is showing the status screen, the </w:t>
+      </w:r>
+      <w:proofErr w:type="spellStart"/>
+      <w:r>
+        <w:t>SecondaryButtonPressed</w:t>
+      </w:r>
+      <w:proofErr w:type="spellEnd"/>
+      <w:r>
+        <w:t xml:space="preserve"> function uses the </w:t>
+      </w:r>
+      <w:proofErr w:type="spellStart"/>
+      <w:r>
+        <w:t>SetMode</w:t>
+      </w:r>
+      <w:proofErr w:type="spellEnd"/>
+      <w:r>
+        <w:t xml:space="preserve"> function on the </w:t>
+      </w:r>
+      <w:proofErr w:type="spellStart"/>
+      <w:r>
+        <w:t>DisplayController</w:t>
+      </w:r>
+      <w:proofErr w:type="spellEnd"/>
+      <w:r>
+        <w:t xml:space="preserve"> to change the UI to the eject state.</w:t>
+      </w:r>
+    </w:p>
+    <w:p>
+      <w:r>
+        <w:t xml:space="preserve">Once in the eject state the DisplaySSD1306 class (not shown here) is updated and the system waits for input. When the user presses the rotary button to confirm the eject, the </w:t>
+      </w:r>
+      <w:proofErr w:type="spellStart"/>
+      <w:r>
+        <w:t>ControlInterface</w:t>
+      </w:r>
+      <w:proofErr w:type="spellEnd"/>
+      <w:r>
+        <w:t xml:space="preserve"> uses the </w:t>
+      </w:r>
+      <w:proofErr w:type="spellStart"/>
+      <w:r>
+        <w:t>EjectController</w:t>
+      </w:r>
+      <w:proofErr w:type="spellEnd"/>
+      <w:r>
+        <w:t xml:space="preserve"> to process the action given that the system is in the Eject state.</w:t>
+      </w:r>
+    </w:p>
+    <w:p>
+      <w:r>
+        <w:t xml:space="preserve">The </w:t>
+      </w:r>
+      <w:proofErr w:type="spellStart"/>
+      <w:r>
+        <w:t>EjectController</w:t>
+      </w:r>
+      <w:proofErr w:type="spellEnd"/>
+      <w:r>
+        <w:t xml:space="preserve"> uses the </w:t>
+      </w:r>
+      <w:proofErr w:type="spellStart"/>
+      <w:r>
+        <w:t>EjectImageSafe</w:t>
+      </w:r>
+      <w:proofErr w:type="spellEnd"/>
+      <w:r>
+        <w:t xml:space="preserve"> function of the </w:t>
+      </w:r>
+      <w:proofErr w:type="spellStart"/>
+      <w:r>
+        <w:t>StatusController</w:t>
+      </w:r>
+      <w:proofErr w:type="spellEnd"/>
+      <w:r>
+        <w:t xml:space="preserve"> to update the </w:t>
+      </w:r>
+      <w:proofErr w:type="spellStart"/>
+      <w:r>
+        <w:t>SystemStatus</w:t>
+      </w:r>
+      <w:proofErr w:type="spellEnd"/>
+      <w:r>
+        <w:t xml:space="preserve"> to no longer have the current image loaded. When the </w:t>
+      </w:r>
+      <w:proofErr w:type="spellStart"/>
+      <w:r>
+        <w:t>SystemStatus</w:t>
+      </w:r>
+      <w:proofErr w:type="spellEnd"/>
+      <w:r>
+        <w:t xml:space="preserve"> is updated by the </w:t>
+      </w:r>
+      <w:proofErr w:type="spellStart"/>
+      <w:r>
+        <w:t>StatusController</w:t>
+      </w:r>
+      <w:proofErr w:type="spellEnd"/>
+      <w:r>
+        <w:t xml:space="preserve">, the </w:t>
+      </w:r>
+      <w:proofErr w:type="spellStart"/>
+      <w:r>
+        <w:t>StatusObserver</w:t>
+      </w:r>
+      <w:proofErr w:type="spellEnd"/>
+      <w:r>
+        <w:t xml:space="preserve"> within the main </w:t>
+      </w:r>
+      <w:proofErr w:type="spellStart"/>
+      <w:r>
+        <w:t>ZuluIDE</w:t>
+      </w:r>
+      <w:proofErr w:type="spellEnd"/>
+      <w:r>
+        <w:t xml:space="preserve"> file removes the currently loaded image. Note that the </w:t>
+      </w:r>
+      <w:proofErr w:type="spellStart"/>
+      <w:r>
+        <w:t>EjectController</w:t>
+      </w:r>
+      <w:proofErr w:type="spellEnd"/>
+      <w:r>
+        <w:t xml:space="preserve"> uses the </w:t>
+      </w:r>
+      <w:proofErr w:type="spellStart"/>
+      <w:r>
+        <w:t>EjectImageSafe</w:t>
+      </w:r>
+      <w:proofErr w:type="spellEnd"/>
+      <w:r>
+        <w:t xml:space="preserve"> function because the UI is running on the second core and the </w:t>
+      </w:r>
+      <w:proofErr w:type="spellStart"/>
+      <w:r>
+        <w:t>StatusController</w:t>
+      </w:r>
+      <w:proofErr w:type="spellEnd"/>
+      <w:r>
+        <w:t xml:space="preserve"> is considered local to </w:t>
+      </w:r>
+      <w:r>
+        <w:t>the primary</w:t>
+      </w:r>
+      <w:r>
+        <w:t xml:space="preserve"> core (making updates from the IDE logic not need to wait for any form of synchronization).</w:t>
+      </w:r>
+    </w:p>
+    <w:p>
+      <w:pPr>
+        <w:keepNext/>
+        <w:jc w:val="center"/>
+      </w:pPr>
+      <w:r>
+        <w:object w:dxaOrig="13021" w:dyaOrig="11100">
+          <v:shape id="_x0000_i1047" type="#_x0000_t75" style="width:397.25pt;height:338.5pt" o:ole="">
+            <v:imagedata r:id="rId11" o:title=""/>
+          </v:shape>
+          <o:OLEObject Type="Embed" ProgID="Visio.Drawing.15" ShapeID="_x0000_i1047" DrawAspect="Content" ObjectID="_1776285214" r:id="rId12"/>
+        </w:object>
+      </w:r>
+    </w:p>
+    <w:p>
+      <w:pPr>
+        <w:pStyle w:val="Caption"/>
+        <w:jc w:val="center"/>
+      </w:pPr>
+      <w:bookmarkStart w:id="2" w:name="_Ref165670886"/>
+      <w:r>
+        <w:t xml:space="preserve">Figure </w:t>
+      </w:r>
+      <w:r>
+        <w:fldChar w:fldCharType="begin"/>
+      </w:r>
+      <w:r>
+        <w:instrText xml:space="preserve"> SEQ Figure \* ARABIC </w:instrText>
+      </w:r>
+      <w:r>
+        <w:fldChar w:fldCharType="separate"/>
+      </w:r>
+      <w:r>
+        <w:rPr>
+          <w:noProof/>
+        </w:rPr>
+        <w:t>3</w:t>
+      </w:r>
+      <w:r>
+        <w:fldChar w:fldCharType="end"/>
+      </w:r>
+      <w:bookmarkEnd w:id="2"/>
     </w:p>
     <w:p>
       <w:pPr>
         <w:pStyle w:val="Heading2"/>
       </w:pPr>
       <w:r>
-        <w:t>Inserting an SD Card</w:t>
-      </w:r>
-    </w:p>
-    <w:p>
-      <w:pPr>
-        <w:pStyle w:val="Heading2"/>
-      </w:pPr>
-      <w:r>
-        <w:t>Pressing the Eject Button</w:t>
-      </w:r>
-    </w:p>
-    <w:p>
-      <w:pPr>
-        <w:pStyle w:val="Heading2"/>
-      </w:pPr>
-      <w:r>
+        <w:lastRenderedPageBreak/>
         <w:t>Selecting an Image</w:t>
       </w:r>
     </w:p>
     <w:p>
+      <w:r>
+        <w:t xml:space="preserve">During this example we look at the interactions that occur when the user selects an image. </w:t>
+      </w:r>
+      <w:r>
+        <w:fldChar w:fldCharType="begin"/>
+      </w:r>
+      <w:r>
+        <w:instrText xml:space="preserve"> REF _Ref165671957 \h </w:instrText>
+      </w:r>
+      <w:r>
+        <w:fldChar w:fldCharType="separate"/>
+      </w:r>
+      <w:r>
+        <w:t xml:space="preserve">Figure </w:t>
+      </w:r>
+      <w:r>
+        <w:rPr>
+          <w:noProof/>
+        </w:rPr>
+        <w:t>4</w:t>
+      </w:r>
+      <w:r>
+        <w:fldChar w:fldCharType="end"/>
+      </w:r>
+      <w:r>
+        <w:t xml:space="preserve"> provides a high-level visual presentation of the components and the order of operations that occur while the user selects an image.</w:t>
+      </w:r>
+    </w:p>
+    <w:p>
+      <w:r>
+        <w:t xml:space="preserve">Assuming the system is showing the status screen, when the user presses the rotary button, the Poll loop detects the change and calls the </w:t>
+      </w:r>
+      <w:proofErr w:type="spellStart"/>
+      <w:r>
+        <w:t>RotaryButtonPressed</w:t>
+      </w:r>
+      <w:proofErr w:type="spellEnd"/>
+      <w:r>
+        <w:t xml:space="preserve"> function. This function uses the display controller to change to the select state.</w:t>
+      </w:r>
+    </w:p>
+    <w:p>
+      <w:r>
+        <w:t xml:space="preserve">Assume the user rotates the rotary encoder. When this happens, it is detected by the Poll loop, which calls the </w:t>
+      </w:r>
+      <w:proofErr w:type="spellStart"/>
+      <w:r>
+        <w:t>RotaryUpdate</w:t>
+      </w:r>
+      <w:proofErr w:type="spellEnd"/>
+      <w:r>
+        <w:t xml:space="preserve"> function on the </w:t>
+      </w:r>
+      <w:proofErr w:type="spellStart"/>
+      <w:r>
+        <w:t>ControlInterface</w:t>
+      </w:r>
+      <w:proofErr w:type="spellEnd"/>
+      <w:r>
+        <w:t xml:space="preserve">. This function uses the </w:t>
+      </w:r>
+      <w:proofErr w:type="spellStart"/>
+      <w:r>
+        <w:t>SelectController</w:t>
+      </w:r>
+      <w:proofErr w:type="spellEnd"/>
+      <w:r>
+        <w:t xml:space="preserve"> sub-controller to tell it to update the display state with the next image. Note, internally, the </w:t>
+      </w:r>
+      <w:proofErr w:type="spellStart"/>
+      <w:r>
+        <w:t>SelectController</w:t>
+      </w:r>
+      <w:proofErr w:type="spellEnd"/>
+      <w:r>
+        <w:t xml:space="preserve"> has an instance of the </w:t>
+      </w:r>
+      <w:proofErr w:type="spellStart"/>
+      <w:r>
+        <w:t>ImageIterator</w:t>
+      </w:r>
+      <w:proofErr w:type="spellEnd"/>
+      <w:r>
+        <w:t xml:space="preserve"> it uses to find the next (or previous) image.</w:t>
+      </w:r>
+    </w:p>
+    <w:p>
+      <w:r>
+        <w:t xml:space="preserve">After the user finds the </w:t>
+      </w:r>
+      <w:proofErr w:type="gramStart"/>
+      <w:r>
+        <w:t>image</w:t>
+      </w:r>
+      <w:proofErr w:type="gramEnd"/>
+      <w:r>
+        <w:t xml:space="preserve"> they want to load, they press the Rotary button, which is again detected by the Poll loop. Once the </w:t>
+      </w:r>
+      <w:proofErr w:type="spellStart"/>
+      <w:r>
+        <w:t>RotaryButtonPressed</w:t>
+      </w:r>
+      <w:proofErr w:type="spellEnd"/>
+      <w:r>
+        <w:t xml:space="preserve"> function is called, it uses the </w:t>
+      </w:r>
+      <w:proofErr w:type="spellStart"/>
+      <w:r>
+        <w:t>LoadImageSafe</w:t>
+      </w:r>
+      <w:proofErr w:type="spellEnd"/>
+      <w:r>
+        <w:t xml:space="preserve"> method on the </w:t>
+      </w:r>
+      <w:proofErr w:type="spellStart"/>
+      <w:r>
+        <w:t>StatusController</w:t>
+      </w:r>
+      <w:proofErr w:type="spellEnd"/>
+      <w:r>
+        <w:t xml:space="preserve"> to cause the system state to be updated with the newly selected image. Note that the Safe version of this function is used given that the UI is on the secondary core.</w:t>
+      </w:r>
+    </w:p>
+    <w:p>
+      <w:r>
+        <w:t xml:space="preserve">After updating the </w:t>
+      </w:r>
+      <w:proofErr w:type="spellStart"/>
+      <w:r>
+        <w:t>SystemStatus</w:t>
+      </w:r>
+      <w:proofErr w:type="spellEnd"/>
+      <w:r>
+        <w:t xml:space="preserve"> instance, the </w:t>
+      </w:r>
+      <w:proofErr w:type="spellStart"/>
+      <w:r>
+        <w:t>status_observer</w:t>
+      </w:r>
+      <w:proofErr w:type="spellEnd"/>
+      <w:r>
+        <w:t xml:space="preserve"> function found in the </w:t>
+      </w:r>
+      <w:proofErr w:type="spellStart"/>
+      <w:r>
+        <w:t>ZuluIDE</w:t>
+      </w:r>
+      <w:proofErr w:type="spellEnd"/>
+      <w:r>
+        <w:t xml:space="preserve"> file is called by the </w:t>
+      </w:r>
+      <w:proofErr w:type="spellStart"/>
+      <w:r>
+        <w:t>StatusController</w:t>
+      </w:r>
+      <w:proofErr w:type="spellEnd"/>
+      <w:r>
+        <w:t xml:space="preserve">. The </w:t>
+      </w:r>
+      <w:proofErr w:type="spellStart"/>
+      <w:r>
+        <w:t>status_observer</w:t>
+      </w:r>
+      <w:proofErr w:type="spellEnd"/>
+      <w:r>
+        <w:t xml:space="preserve"> function ensures that the file is loaded by the IDE emulation functions.</w:t>
+      </w:r>
+    </w:p>
+    <w:p>
+      <w:pPr>
+        <w:keepNext/>
+        <w:jc w:val="center"/>
+      </w:pPr>
+      <w:r>
+        <w:object w:dxaOrig="13021" w:dyaOrig="11100">
+          <v:shape id="_x0000_i1063" type="#_x0000_t75" style="width:373pt;height:318pt" o:ole="">
+            <v:imagedata r:id="rId13" o:title=""/>
+          </v:shape>
+          <o:OLEObject Type="Embed" ProgID="Visio.Drawing.15" ShapeID="_x0000_i1063" DrawAspect="Content" ObjectID="_1776285215" r:id="rId14"/>
+        </w:object>
+      </w:r>
+    </w:p>
+    <w:p>
+      <w:pPr>
+        <w:pStyle w:val="Caption"/>
+        <w:jc w:val="center"/>
+      </w:pPr>
+      <w:bookmarkStart w:id="3" w:name="_Ref165671957"/>
+      <w:r>
+        <w:t xml:space="preserve">Figure </w:t>
+      </w:r>
+      <w:r>
+        <w:fldChar w:fldCharType="begin"/>
+      </w:r>
+      <w:r>
+        <w:instrText xml:space="preserve"> SEQ Figure \* ARABIC </w:instrText>
+      </w:r>
+      <w:r>
+        <w:fldChar w:fldCharType="separate"/>
+      </w:r>
+      <w:r>
+        <w:rPr>
+          <w:noProof/>
+        </w:rPr>
+        <w:t>4</w:t>
+      </w:r>
+      <w:r>
+        <w:fldChar w:fldCharType="end"/>
+      </w:r>
+      <w:bookmarkEnd w:id="3"/>
+    </w:p>
+    <w:p>
       <w:pPr>
         <w:pStyle w:val="Heading1"/>
       </w:pPr>
-      <w:proofErr w:type="gramStart"/>
-      <w:r>
-        <w:t>Adding  an</w:t>
-      </w:r>
-      <w:proofErr w:type="gramEnd"/>
+      <w:r>
+        <w:lastRenderedPageBreak/>
+        <w:t>Adding an</w:t>
+      </w:r>
       <w:r>
         <w:t xml:space="preserve"> I2C Interface</w:t>
       </w:r>

</xml_diff>